<commit_message>
Bot can now download multiple files pr LEGO set page, and continue executing if exceptions are thrown.
</commit_message>
<xml_diff>
--- a/docs/Project Action Plan.docx
+++ b/docs/Project Action Plan.docx
@@ -496,6 +496,61 @@
     </w:p>
     <w:p>
       <w:pPr>
+        <w:rPr>
+          <w:lang w:val="en-GB"/>
+        </w:rPr>
+      </w:pPr>
+      <w:r>
+        <w:rPr>
+          <w:lang w:val="en-GB"/>
+        </w:rPr>
+        <w:lastRenderedPageBreak/>
+        <w:t xml:space="preserve">I spend some time cleaning up the code, by implementing try and catch blocks within both the Bot class and the </w:t>
+      </w:r>
+      <w:proofErr w:type="spellStart"/>
+      <w:r>
+        <w:rPr>
+          <w:lang w:val="en-GB"/>
+        </w:rPr>
+        <w:t>program.cs</w:t>
+      </w:r>
+      <w:proofErr w:type="spellEnd"/>
+      <w:r>
+        <w:rPr>
+          <w:lang w:val="en-GB"/>
+        </w:rPr>
+        <w:t xml:space="preserve">. Additionally I also implemented custom exceptions for the bot class. I want to finish cleaning up the code I currently have, and then I also want to set up automatic tests so I both learning about the whole build process but also don’t have to test every little new implementation moving forward. </w:t>
+      </w:r>
+    </w:p>
+    <w:p>
+      <w:pPr>
+        <w:rPr>
+          <w:lang w:val="en-GB"/>
+        </w:rPr>
+      </w:pPr>
+    </w:p>
+    <w:p>
+      <w:pPr>
+        <w:rPr>
+          <w:lang w:val="en-GB"/>
+        </w:rPr>
+      </w:pPr>
+      <w:r>
+        <w:rPr>
+          <w:lang w:val="en-GB"/>
+        </w:rPr>
+        <w:t xml:space="preserve">Clean up complete. I should make tests now, but I will try to implement the step of doing several actions first then do a test implementation. </w:t>
+      </w:r>
+    </w:p>
+    <w:p>
+      <w:pPr>
+        <w:rPr>
+          <w:lang w:val="en-GB"/>
+        </w:rPr>
+      </w:pPr>
+    </w:p>
+    <w:p>
+      <w:pPr>
         <w:pStyle w:val="Overskrift5"/>
         <w:rPr>
           <w:lang w:val="en-GB"/>
@@ -505,7 +560,6 @@
         <w:rPr>
           <w:lang w:val="en-GB"/>
         </w:rPr>
-        <w:lastRenderedPageBreak/>
         <w:t xml:space="preserve">Making the bot do several actions </w:t>
       </w:r>
     </w:p>
@@ -727,61 +781,84 @@
         <w:rPr>
           <w:lang w:val="en-GB"/>
         </w:rPr>
-        <w:t>1473</w:t>
-      </w:r>
-      <w:r>
-        <w:rPr>
-          <w:lang w:val="en-GB"/>
-        </w:rPr>
-        <w:t xml:space="preserve"> sets on </w:t>
-      </w:r>
-      <w:r>
-        <w:rPr>
-          <w:lang w:val="en-GB"/>
-        </w:rPr>
-        <w:t>library.ldraw.org/</w:t>
-      </w:r>
-      <w:proofErr w:type="spellStart"/>
-      <w:r>
-        <w:rPr>
-          <w:lang w:val="en-GB"/>
-        </w:rPr>
-        <w:t>omr</w:t>
-      </w:r>
-      <w:proofErr w:type="spellEnd"/>
-      <w:r>
-        <w:rPr>
-          <w:lang w:val="en-GB"/>
-        </w:rPr>
-        <w:t>/sets/1473</w:t>
-      </w:r>
-      <w:r>
-        <w:rPr>
-          <w:lang w:val="en-GB"/>
-        </w:rPr>
-        <w:t xml:space="preserve"> by </w:t>
-      </w:r>
-      <w:proofErr w:type="spellStart"/>
-      <w:r>
-        <w:rPr>
-          <w:lang w:val="en-GB"/>
-        </w:rPr>
-        <w:t>url</w:t>
-      </w:r>
-      <w:proofErr w:type="spellEnd"/>
-      <w:r>
-        <w:rPr>
-          <w:lang w:val="en-GB"/>
-        </w:rPr>
-        <w:t xml:space="preserve"> it seems </w:t>
-      </w:r>
-    </w:p>
-    <w:p>
-      <w:pPr>
-        <w:rPr>
-          <w:lang w:val="en-GB"/>
-        </w:rPr>
-      </w:pPr>
+        <w:t xml:space="preserve">Now the bot can do several actions, and I felt like an action builder currently was not needed. I might need to look into the action builder at some point, if it can make the implementation simpler, but for now its okay. I have run into a small problem where the bot needs to handle special exception cases. Making several smaller try catch blocks in </w:t>
+      </w:r>
+      <w:proofErr w:type="spellStart"/>
+      <w:r>
+        <w:rPr>
+          <w:lang w:val="en-GB"/>
+        </w:rPr>
+        <w:t>program.cs</w:t>
+      </w:r>
+      <w:proofErr w:type="spellEnd"/>
+      <w:r>
+        <w:rPr>
+          <w:lang w:val="en-GB"/>
+        </w:rPr>
+        <w:t xml:space="preserve"> might help with this. Additionally I made a branch to exclusively work and finish this feature before pushing to main branch. This actually saved my ass, when I forgot the “LT” By() mechanic. Lesson of the day, work in branches. </w:t>
+      </w:r>
+      <w:r>
+        <w:rPr>
+          <w:lang w:val="en-GB"/>
+        </w:rPr>
+        <w:t xml:space="preserve">Besides fixing the try catch blocks in </w:t>
+      </w:r>
+      <w:proofErr w:type="spellStart"/>
+      <w:r>
+        <w:rPr>
+          <w:lang w:val="en-GB"/>
+        </w:rPr>
+        <w:t>program.cs</w:t>
+      </w:r>
+      <w:proofErr w:type="spellEnd"/>
+      <w:r>
+        <w:rPr>
+          <w:lang w:val="en-GB"/>
+        </w:rPr>
+        <w:t xml:space="preserve">, I also want to clean the code up in the </w:t>
+      </w:r>
+      <w:proofErr w:type="spellStart"/>
+      <w:r>
+        <w:rPr>
+          <w:lang w:val="en-GB"/>
+        </w:rPr>
+        <w:t>ElementGetter</w:t>
+      </w:r>
+      <w:proofErr w:type="spellEnd"/>
+      <w:r>
+        <w:rPr>
+          <w:lang w:val="en-GB"/>
+        </w:rPr>
+        <w:t xml:space="preserve"> branch and do a merge. Then it might be prudent to consider if the code currently in </w:t>
+      </w:r>
+      <w:proofErr w:type="spellStart"/>
+      <w:r>
+        <w:rPr>
+          <w:lang w:val="en-GB"/>
+        </w:rPr>
+        <w:t>program.cs</w:t>
+      </w:r>
+      <w:proofErr w:type="spellEnd"/>
+      <w:r>
+        <w:rPr>
+          <w:lang w:val="en-GB"/>
+        </w:rPr>
+        <w:t xml:space="preserve"> can be put somewhere else exclusive to running the bot code, since </w:t>
+      </w:r>
+      <w:proofErr w:type="spellStart"/>
+      <w:r>
+        <w:rPr>
+          <w:lang w:val="en-GB"/>
+        </w:rPr>
+        <w:t>program.Cs</w:t>
+      </w:r>
+      <w:proofErr w:type="spellEnd"/>
+      <w:r>
+        <w:rPr>
+          <w:lang w:val="en-GB"/>
+        </w:rPr>
+        <w:t xml:space="preserve"> should be the main GUI and AI main. </w:t>
+      </w:r>
     </w:p>
     <w:p>
       <w:pPr>
@@ -801,6 +878,7 @@
         <w:rPr>
           <w:lang w:val="en-GB"/>
         </w:rPr>
+        <w:lastRenderedPageBreak/>
         <w:t xml:space="preserve"> </w:t>
       </w:r>
       <w:r>

</xml_diff>

<commit_message>
Merge with ElementGetter branch. Ready to proceed with DownloadManager
</commit_message>
<xml_diff>
--- a/docs/Project Action Plan.docx
+++ b/docs/Project Action Plan.docx
@@ -496,6 +496,61 @@
     </w:p>
     <w:p>
       <w:pPr>
+        <w:rPr>
+          <w:lang w:val="en-GB"/>
+        </w:rPr>
+      </w:pPr>
+      <w:r>
+        <w:rPr>
+          <w:lang w:val="en-GB"/>
+        </w:rPr>
+        <w:lastRenderedPageBreak/>
+        <w:t xml:space="preserve">I spend some time cleaning up the code, by implementing try and catch blocks within both the Bot class and the </w:t>
+      </w:r>
+      <w:proofErr w:type="spellStart"/>
+      <w:r>
+        <w:rPr>
+          <w:lang w:val="en-GB"/>
+        </w:rPr>
+        <w:t>program.cs</w:t>
+      </w:r>
+      <w:proofErr w:type="spellEnd"/>
+      <w:r>
+        <w:rPr>
+          <w:lang w:val="en-GB"/>
+        </w:rPr>
+        <w:t xml:space="preserve">. Additionally I also implemented custom exceptions for the bot class. I want to finish cleaning up the code I currently have, and then I also want to set up automatic tests so I both learning about the whole build process but also don’t have to test every little new implementation moving forward. </w:t>
+      </w:r>
+    </w:p>
+    <w:p>
+      <w:pPr>
+        <w:rPr>
+          <w:lang w:val="en-GB"/>
+        </w:rPr>
+      </w:pPr>
+    </w:p>
+    <w:p>
+      <w:pPr>
+        <w:rPr>
+          <w:lang w:val="en-GB"/>
+        </w:rPr>
+      </w:pPr>
+      <w:r>
+        <w:rPr>
+          <w:lang w:val="en-GB"/>
+        </w:rPr>
+        <w:t xml:space="preserve">Clean up complete. I should make tests now, but I will try to implement the step of doing several actions first then do a test implementation. </w:t>
+      </w:r>
+    </w:p>
+    <w:p>
+      <w:pPr>
+        <w:rPr>
+          <w:lang w:val="en-GB"/>
+        </w:rPr>
+      </w:pPr>
+    </w:p>
+    <w:p>
+      <w:pPr>
         <w:pStyle w:val="Overskrift5"/>
         <w:rPr>
           <w:lang w:val="en-GB"/>
@@ -505,7 +560,6 @@
         <w:rPr>
           <w:lang w:val="en-GB"/>
         </w:rPr>
-        <w:lastRenderedPageBreak/>
         <w:t xml:space="preserve">Making the bot do several actions </w:t>
       </w:r>
     </w:p>
@@ -727,61 +781,84 @@
         <w:rPr>
           <w:lang w:val="en-GB"/>
         </w:rPr>
-        <w:t>1473</w:t>
-      </w:r>
-      <w:r>
-        <w:rPr>
-          <w:lang w:val="en-GB"/>
-        </w:rPr>
-        <w:t xml:space="preserve"> sets on </w:t>
-      </w:r>
-      <w:r>
-        <w:rPr>
-          <w:lang w:val="en-GB"/>
-        </w:rPr>
-        <w:t>library.ldraw.org/</w:t>
-      </w:r>
-      <w:proofErr w:type="spellStart"/>
-      <w:r>
-        <w:rPr>
-          <w:lang w:val="en-GB"/>
-        </w:rPr>
-        <w:t>omr</w:t>
-      </w:r>
-      <w:proofErr w:type="spellEnd"/>
-      <w:r>
-        <w:rPr>
-          <w:lang w:val="en-GB"/>
-        </w:rPr>
-        <w:t>/sets/1473</w:t>
-      </w:r>
-      <w:r>
-        <w:rPr>
-          <w:lang w:val="en-GB"/>
-        </w:rPr>
-        <w:t xml:space="preserve"> by </w:t>
-      </w:r>
-      <w:proofErr w:type="spellStart"/>
-      <w:r>
-        <w:rPr>
-          <w:lang w:val="en-GB"/>
-        </w:rPr>
-        <w:t>url</w:t>
-      </w:r>
-      <w:proofErr w:type="spellEnd"/>
-      <w:r>
-        <w:rPr>
-          <w:lang w:val="en-GB"/>
-        </w:rPr>
-        <w:t xml:space="preserve"> it seems </w:t>
-      </w:r>
-    </w:p>
-    <w:p>
-      <w:pPr>
-        <w:rPr>
-          <w:lang w:val="en-GB"/>
-        </w:rPr>
-      </w:pPr>
+        <w:t xml:space="preserve">Now the bot can do several actions, and I felt like an action builder currently was not needed. I might need to look into the action builder at some point, if it can make the implementation simpler, but for now its okay. I have run into a small problem where the bot needs to handle special exception cases. Making several smaller try catch blocks in </w:t>
+      </w:r>
+      <w:proofErr w:type="spellStart"/>
+      <w:r>
+        <w:rPr>
+          <w:lang w:val="en-GB"/>
+        </w:rPr>
+        <w:t>program.cs</w:t>
+      </w:r>
+      <w:proofErr w:type="spellEnd"/>
+      <w:r>
+        <w:rPr>
+          <w:lang w:val="en-GB"/>
+        </w:rPr>
+        <w:t xml:space="preserve"> might help with this. Additionally I made a branch to exclusively work and finish this feature before pushing to main branch. This actually saved my ass, when I forgot the “LT” By() mechanic. Lesson of the day, work in branches. </w:t>
+      </w:r>
+      <w:r>
+        <w:rPr>
+          <w:lang w:val="en-GB"/>
+        </w:rPr>
+        <w:t xml:space="preserve">Besides fixing the try catch blocks in </w:t>
+      </w:r>
+      <w:proofErr w:type="spellStart"/>
+      <w:r>
+        <w:rPr>
+          <w:lang w:val="en-GB"/>
+        </w:rPr>
+        <w:t>program.cs</w:t>
+      </w:r>
+      <w:proofErr w:type="spellEnd"/>
+      <w:r>
+        <w:rPr>
+          <w:lang w:val="en-GB"/>
+        </w:rPr>
+        <w:t xml:space="preserve">, I also want to clean the code up in the </w:t>
+      </w:r>
+      <w:proofErr w:type="spellStart"/>
+      <w:r>
+        <w:rPr>
+          <w:lang w:val="en-GB"/>
+        </w:rPr>
+        <w:t>ElementGetter</w:t>
+      </w:r>
+      <w:proofErr w:type="spellEnd"/>
+      <w:r>
+        <w:rPr>
+          <w:lang w:val="en-GB"/>
+        </w:rPr>
+        <w:t xml:space="preserve"> branch and do a merge. Then it might be prudent to consider if the code currently in </w:t>
+      </w:r>
+      <w:proofErr w:type="spellStart"/>
+      <w:r>
+        <w:rPr>
+          <w:lang w:val="en-GB"/>
+        </w:rPr>
+        <w:t>program.cs</w:t>
+      </w:r>
+      <w:proofErr w:type="spellEnd"/>
+      <w:r>
+        <w:rPr>
+          <w:lang w:val="en-GB"/>
+        </w:rPr>
+        <w:t xml:space="preserve"> can be put somewhere else exclusive to running the bot code, since </w:t>
+      </w:r>
+      <w:proofErr w:type="spellStart"/>
+      <w:r>
+        <w:rPr>
+          <w:lang w:val="en-GB"/>
+        </w:rPr>
+        <w:t>program.Cs</w:t>
+      </w:r>
+      <w:proofErr w:type="spellEnd"/>
+      <w:r>
+        <w:rPr>
+          <w:lang w:val="en-GB"/>
+        </w:rPr>
+        <w:t xml:space="preserve"> should be the main GUI and AI main. </w:t>
+      </w:r>
     </w:p>
     <w:p>
       <w:pPr>
@@ -801,6 +878,7 @@
         <w:rPr>
           <w:lang w:val="en-GB"/>
         </w:rPr>
+        <w:lastRenderedPageBreak/>
         <w:t xml:space="preserve"> </w:t>
       </w:r>
       <w:r>

</xml_diff>

<commit_message>
Download Manager finished, considering next steps
</commit_message>
<xml_diff>
--- a/docs/Project Action Plan.docx
+++ b/docs/Project Action Plan.docx
@@ -869,6 +869,218 @@
     </w:p>
     <w:p>
       <w:pPr>
+        <w:rPr>
+          <w:lang w:val="en-GB"/>
+        </w:rPr>
+      </w:pPr>
+    </w:p>
+    <w:p>
+      <w:pPr>
+        <w:rPr>
+          <w:lang w:val="en-GB"/>
+        </w:rPr>
+      </w:pPr>
+    </w:p>
+    <w:p>
+      <w:pPr>
+        <w:rPr>
+          <w:lang w:val="en-GB"/>
+        </w:rPr>
+      </w:pPr>
+      <w:r>
+        <w:rPr>
+          <w:lang w:val="en-GB"/>
+        </w:rPr>
+        <w:lastRenderedPageBreak/>
+        <w:t xml:space="preserve">After cleaning up the code in the </w:t>
+      </w:r>
+      <w:proofErr w:type="spellStart"/>
+      <w:r>
+        <w:rPr>
+          <w:lang w:val="en-GB"/>
+        </w:rPr>
+        <w:t>ElementGetter</w:t>
+      </w:r>
+      <w:proofErr w:type="spellEnd"/>
+      <w:r>
+        <w:rPr>
+          <w:lang w:val="en-GB"/>
+        </w:rPr>
+        <w:t xml:space="preserve"> branch I fixed a lot of the issues from before. </w:t>
+      </w:r>
+    </w:p>
+    <w:p>
+      <w:pPr>
+        <w:rPr>
+          <w:lang w:val="en-GB"/>
+        </w:rPr>
+      </w:pPr>
+      <w:r>
+        <w:rPr>
+          <w:lang w:val="en-GB"/>
+        </w:rPr>
+        <w:t xml:space="preserve">First of all, some model pages did not have the “Main Model” text, which was designed to be found via XP By mechanism. Trying to find a general way to find the first download button on the page, I decided to </w:t>
+      </w:r>
+      <w:r>
+        <w:rPr>
+          <w:lang w:val="en-GB"/>
+        </w:rPr>
+        <w:t xml:space="preserve">look for the “Model”, which seems to be present on every model page. </w:t>
+      </w:r>
+      <w:r>
+        <w:rPr>
+          <w:lang w:val="en-GB"/>
+        </w:rPr>
+        <w:br/>
+      </w:r>
+      <w:r>
+        <w:rPr>
+          <w:lang w:val="en-GB"/>
+        </w:rPr>
+        <w:br/>
+        <w:t>After researching a bit, I also found that I could simply look for the “Download” button without first finding the “Model” text. However, if there, on another website, had been another “Download" html element on the webpage further up in the html code, then we would always find that html element. Hence, using the “Model” element as a base, while maybe unnecessary, was a good way to learn about ancestor element in html</w:t>
+      </w:r>
+      <w:r>
+        <w:rPr>
+          <w:lang w:val="en-GB"/>
+        </w:rPr>
+        <w:t xml:space="preserve">. </w:t>
+      </w:r>
+    </w:p>
+    <w:p>
+      <w:pPr>
+        <w:rPr>
+          <w:lang w:val="en-GB"/>
+        </w:rPr>
+      </w:pPr>
+    </w:p>
+    <w:p>
+      <w:pPr>
+        <w:rPr>
+          <w:lang w:val="en-GB"/>
+        </w:rPr>
+      </w:pPr>
+      <w:r>
+        <w:rPr>
+          <w:lang w:val="en-GB"/>
+        </w:rPr>
+        <w:t xml:space="preserve">Now I wanted to check and click all download buttons on each page. To do this, I made a general for loop </w:t>
+      </w:r>
+      <w:r>
+        <w:rPr>
+          <w:lang w:val="en-GB"/>
+        </w:rPr>
+        <w:t>for with</w:t>
+      </w:r>
+      <w:r>
+        <w:rPr>
+          <w:lang w:val="en-GB"/>
+        </w:rPr>
+        <w:t xml:space="preserve"> an inner while(true) loop all LEGO set download buttons. We find the first download button for each page, then we find the next download button by using the current button element as an ancestor element. If an </w:t>
+      </w:r>
+      <w:proofErr w:type="spellStart"/>
+      <w:r>
+        <w:rPr>
+          <w:lang w:val="en-GB"/>
+        </w:rPr>
+        <w:t>BotElementException</w:t>
+      </w:r>
+      <w:proofErr w:type="spellEnd"/>
+      <w:r>
+        <w:rPr>
+          <w:lang w:val="en-GB"/>
+        </w:rPr>
+        <w:t xml:space="preserve"> is </w:t>
+      </w:r>
+      <w:r>
+        <w:rPr>
+          <w:lang w:val="en-GB"/>
+        </w:rPr>
+        <w:t>caught,</w:t>
+      </w:r>
+      <w:r>
+        <w:rPr>
+          <w:lang w:val="en-GB"/>
+        </w:rPr>
+        <w:t xml:space="preserve"> then we know there are no more download buttons to press and we go back to the main page. </w:t>
+      </w:r>
+    </w:p>
+    <w:p>
+      <w:pPr>
+        <w:rPr>
+          <w:lang w:val="en-GB"/>
+        </w:rPr>
+      </w:pPr>
+    </w:p>
+    <w:p>
+      <w:pPr>
+        <w:rPr>
+          <w:lang w:val="en-GB"/>
+        </w:rPr>
+      </w:pPr>
+      <w:r>
+        <w:rPr>
+          <w:lang w:val="en-GB"/>
+        </w:rPr>
+        <w:t xml:space="preserve">Being happy with this implementation, I decided to merge </w:t>
+      </w:r>
+      <w:proofErr w:type="spellStart"/>
+      <w:r>
+        <w:rPr>
+          <w:lang w:val="en-GB"/>
+        </w:rPr>
+        <w:t>ElementGetter</w:t>
+      </w:r>
+      <w:proofErr w:type="spellEnd"/>
+      <w:r>
+        <w:rPr>
+          <w:lang w:val="en-GB"/>
+        </w:rPr>
+        <w:t xml:space="preserve"> branch with main and being work on the </w:t>
+      </w:r>
+      <w:proofErr w:type="spellStart"/>
+      <w:r>
+        <w:rPr>
+          <w:lang w:val="en-GB"/>
+        </w:rPr>
+        <w:t>DownloadManager</w:t>
+      </w:r>
+      <w:proofErr w:type="spellEnd"/>
+      <w:r>
+        <w:rPr>
+          <w:lang w:val="en-GB"/>
+        </w:rPr>
+        <w:t xml:space="preserve"> class in a </w:t>
+      </w:r>
+      <w:proofErr w:type="spellStart"/>
+      <w:r>
+        <w:rPr>
+          <w:lang w:val="en-GB"/>
+        </w:rPr>
+        <w:t>DownloadManager</w:t>
+      </w:r>
+      <w:proofErr w:type="spellEnd"/>
+      <w:r>
+        <w:rPr>
+          <w:lang w:val="en-GB"/>
+        </w:rPr>
+        <w:t xml:space="preserve"> branch. </w:t>
+      </w:r>
+      <w:r>
+        <w:rPr>
+          <w:lang w:val="en-GB"/>
+        </w:rPr>
+        <w:br/>
+      </w:r>
+      <w:r>
+        <w:rPr>
+          <w:lang w:val="en-GB"/>
+        </w:rPr>
+        <w:br/>
+      </w:r>
+    </w:p>
+    <w:p>
+      <w:pPr>
         <w:pStyle w:val="Overskrift2"/>
         <w:rPr>
           <w:lang w:val="en-GB"/>
@@ -878,63 +1090,221 @@
         <w:rPr>
           <w:lang w:val="en-GB"/>
         </w:rPr>
+        <w:t xml:space="preserve"> </w:t>
+      </w:r>
+      <w:r>
+        <w:rPr>
+          <w:lang w:val="en-GB"/>
+        </w:rPr>
+        <w:t>Download manager</w:t>
+      </w:r>
+    </w:p>
+    <w:p>
+      <w:pPr>
+        <w:rPr>
+          <w:lang w:val="en-GB"/>
+        </w:rPr>
+      </w:pPr>
+      <w:r>
+        <w:rPr>
+          <w:lang w:val="en-GB"/>
+        </w:rPr>
+        <w:t xml:space="preserve">While the </w:t>
+      </w:r>
+      <w:proofErr w:type="spellStart"/>
+      <w:r>
+        <w:rPr>
+          <w:lang w:val="en-GB"/>
+        </w:rPr>
+        <w:t>webdriver</w:t>
+      </w:r>
+      <w:proofErr w:type="spellEnd"/>
+      <w:r>
+        <w:rPr>
+          <w:lang w:val="en-GB"/>
+        </w:rPr>
+        <w:t xml:space="preserve"> can handle most of the heavy lifting, we also need to make sure that, downloaded files are put in the correct folders, and not just the default download folder.</w:t>
+      </w:r>
+      <w:r>
+        <w:rPr>
+          <w:lang w:val="en-GB"/>
+        </w:rPr>
+        <w:t xml:space="preserve"> We could of course just have the bot take on a </w:t>
+      </w:r>
+      <w:proofErr w:type="spellStart"/>
+      <w:r>
+        <w:rPr>
+          <w:lang w:val="en-GB"/>
+        </w:rPr>
+        <w:t>ChromeOptions</w:t>
+      </w:r>
+      <w:proofErr w:type="spellEnd"/>
+      <w:r>
+        <w:rPr>
+          <w:lang w:val="en-GB"/>
+        </w:rPr>
+        <w:t xml:space="preserve"> object when being create</w:t>
+      </w:r>
+      <w:r>
+        <w:rPr>
+          <w:lang w:val="en-GB"/>
+        </w:rPr>
+        <w:t xml:space="preserve">d, but I wanted to abstract some implementation. While it may or may not be the best approach, to create a totally separate </w:t>
+      </w:r>
+      <w:proofErr w:type="spellStart"/>
+      <w:r>
+        <w:rPr>
+          <w:lang w:val="en-GB"/>
+        </w:rPr>
+        <w:t>DownloadManager</w:t>
+      </w:r>
+      <w:proofErr w:type="spellEnd"/>
+      <w:r>
+        <w:rPr>
+          <w:lang w:val="en-GB"/>
+        </w:rPr>
+        <w:t xml:space="preserve"> class, the functionality within the current </w:t>
+      </w:r>
+      <w:proofErr w:type="spellStart"/>
+      <w:r>
+        <w:rPr>
+          <w:lang w:val="en-GB"/>
+        </w:rPr>
+        <w:t>DownloadManager</w:t>
+      </w:r>
+      <w:proofErr w:type="spellEnd"/>
+      <w:r>
+        <w:rPr>
+          <w:lang w:val="en-GB"/>
+        </w:rPr>
+        <w:t xml:space="preserve"> class is necessary to facility the custom download path of  the </w:t>
+      </w:r>
+      <w:proofErr w:type="spellStart"/>
+      <w:r>
+        <w:rPr>
+          <w:lang w:val="en-GB"/>
+        </w:rPr>
+        <w:t>webdriver</w:t>
+      </w:r>
+      <w:proofErr w:type="spellEnd"/>
+      <w:r>
+        <w:rPr>
+          <w:lang w:val="en-GB"/>
+        </w:rPr>
+        <w:t xml:space="preserve">. Regardless, after some </w:t>
+      </w:r>
+      <w:proofErr w:type="spellStart"/>
+      <w:r>
+        <w:rPr>
+          <w:lang w:val="en-GB"/>
+        </w:rPr>
+        <w:t>fiddleing</w:t>
+      </w:r>
+      <w:proofErr w:type="spellEnd"/>
+      <w:r>
+        <w:rPr>
+          <w:lang w:val="en-GB"/>
+        </w:rPr>
+        <w:t xml:space="preserve"> and creating a separate constructor for the Bot class to handle cases where we want a bot with some </w:t>
+      </w:r>
+      <w:proofErr w:type="spellStart"/>
+      <w:r>
+        <w:rPr>
+          <w:lang w:val="en-GB"/>
+        </w:rPr>
+        <w:t>preferencial</w:t>
+      </w:r>
+      <w:proofErr w:type="spellEnd"/>
+      <w:r>
+        <w:rPr>
+          <w:lang w:val="en-GB"/>
+        </w:rPr>
+        <w:t xml:space="preserve"> </w:t>
+      </w:r>
+      <w:proofErr w:type="spellStart"/>
+      <w:r>
+        <w:rPr>
+          <w:lang w:val="en-GB"/>
+        </w:rPr>
+        <w:t>chome</w:t>
+      </w:r>
+      <w:proofErr w:type="spellEnd"/>
+      <w:r>
+        <w:rPr>
+          <w:lang w:val="en-GB"/>
+        </w:rPr>
+        <w:t xml:space="preserve"> options, we can now download our data to our desired project folder. </w:t>
+      </w:r>
+    </w:p>
+    <w:p>
+      <w:pPr>
+        <w:rPr>
+          <w:lang w:val="en-GB"/>
+        </w:rPr>
+      </w:pPr>
+    </w:p>
+    <w:p>
+      <w:pPr>
+        <w:rPr>
+          <w:lang w:val="en-GB"/>
+        </w:rPr>
+      </w:pPr>
+    </w:p>
+    <w:p>
+      <w:pPr>
+        <w:pStyle w:val="Overskrift2"/>
+        <w:rPr>
+          <w:lang w:val="en-GB"/>
+        </w:rPr>
+      </w:pPr>
+      <w:proofErr w:type="spellStart"/>
+      <w:r>
+        <w:rPr>
+          <w:lang w:val="en-GB"/>
+        </w:rPr>
+        <w:t>Pageshifter</w:t>
+      </w:r>
+      <w:proofErr w:type="spellEnd"/>
+    </w:p>
+    <w:p>
+      <w:pPr>
+        <w:rPr>
+          <w:lang w:val="en-GB"/>
+        </w:rPr>
+      </w:pPr>
+    </w:p>
+    <w:p>
+      <w:pPr>
+        <w:rPr>
+          <w:lang w:val="en-GB"/>
+        </w:rPr>
+      </w:pPr>
+      <w:r>
+        <w:rPr>
+          <w:lang w:val="en-GB"/>
+        </w:rPr>
+        <w:t xml:space="preserve">The final step for our bot to gather data is to go to the next page of sets. This seems simple enough but can vary greatly from webpage to webpage. Hence we must try to implement some elegant function for the bot. Also, before beginning work on this I want to decide whether to keep the </w:t>
+      </w:r>
+      <w:proofErr w:type="spellStart"/>
+      <w:r>
+        <w:rPr>
+          <w:lang w:val="en-GB"/>
+        </w:rPr>
+        <w:t>DownloadManager</w:t>
+      </w:r>
+      <w:proofErr w:type="spellEnd"/>
+      <w:r>
+        <w:rPr>
+          <w:lang w:val="en-GB"/>
+        </w:rPr>
+        <w:t xml:space="preserve"> class, or if the Bot class itself can fit the implementation without becoming </w:t>
+      </w:r>
+      <w:r>
+        <w:rPr>
+          <w:lang w:val="en-GB"/>
+        </w:rPr>
         <w:lastRenderedPageBreak/>
-        <w:t xml:space="preserve"> </w:t>
-      </w:r>
-      <w:r>
-        <w:rPr>
-          <w:lang w:val="en-GB"/>
-        </w:rPr>
-        <w:t>Download manager</w:t>
-      </w:r>
-    </w:p>
-    <w:p>
-      <w:pPr>
-        <w:rPr>
-          <w:lang w:val="en-GB"/>
-        </w:rPr>
-      </w:pPr>
-      <w:r>
-        <w:rPr>
-          <w:lang w:val="en-GB"/>
-        </w:rPr>
-        <w:t xml:space="preserve">While the </w:t>
-      </w:r>
-      <w:proofErr w:type="spellStart"/>
-      <w:r>
-        <w:rPr>
-          <w:lang w:val="en-GB"/>
-        </w:rPr>
-        <w:t>webdriver</w:t>
-      </w:r>
-      <w:proofErr w:type="spellEnd"/>
-      <w:r>
-        <w:rPr>
-          <w:lang w:val="en-GB"/>
-        </w:rPr>
-        <w:t xml:space="preserve"> can handle most of the heavy lifting, we also need to make sure that, downloaded files are put in the correct folders, and not just the default download folder. </w:t>
-      </w:r>
-    </w:p>
-    <w:p>
-      <w:pPr>
-        <w:rPr>
-          <w:lang w:val="en-GB"/>
-        </w:rPr>
-      </w:pPr>
-      <w:hyperlink r:id="rId6" w:history="1">
-        <w:r>
-          <w:rPr>
-            <w:rStyle w:val="Hyperlink"/>
-            <w:lang w:val="en-GB"/>
-          </w:rPr>
-          <w:t>https://developer.chrome.com/docs/chromedriver/capabilities</w:t>
-        </w:r>
-      </w:hyperlink>
-      <w:r>
-        <w:rPr>
-          <w:lang w:val="en-GB"/>
-        </w:rPr>
-        <w:t xml:space="preserve"> </w:t>
+        <w:t xml:space="preserve">bloated. First step is to merge to Main I feel since the download manager works and might even be merge, so a separate branch from made does not seem necessary. </w:t>
       </w:r>
     </w:p>
     <w:p>

</xml_diff>

<commit_message>
we can now download files from all pages via the next button. Considering moving implementation to a ProcessCurrentPage function in the bot class
</commit_message>
<xml_diff>
--- a/docs/Project Action Plan.docx
+++ b/docs/Project Action Plan.docx
@@ -104,7 +104,56 @@
         <w:rPr>
           <w:lang w:val="en-GB"/>
         </w:rPr>
-        <w:t xml:space="preserve"> Studio(BLS). Where the two programs differ I am not 100 % certain about but it seems both program support the .</w:t>
+        <w:t xml:space="preserve"> </w:t>
+      </w:r>
+      <w:proofErr w:type="gramStart"/>
+      <w:r>
+        <w:rPr>
+          <w:lang w:val="en-GB"/>
+        </w:rPr>
+        <w:t>Studio(</w:t>
+      </w:r>
+      <w:proofErr w:type="gramEnd"/>
+      <w:r>
+        <w:rPr>
+          <w:lang w:val="en-GB"/>
+        </w:rPr>
+        <w:t xml:space="preserve">BLS). Where the two programs </w:t>
+      </w:r>
+      <w:proofErr w:type="gramStart"/>
+      <w:r>
+        <w:rPr>
+          <w:lang w:val="en-GB"/>
+        </w:rPr>
+        <w:t>differ</w:t>
+      </w:r>
+      <w:proofErr w:type="gramEnd"/>
+      <w:r>
+        <w:rPr>
+          <w:lang w:val="en-GB"/>
+        </w:rPr>
+        <w:t xml:space="preserve"> I am not 100 % certain about but it seems both </w:t>
+      </w:r>
+      <w:proofErr w:type="gramStart"/>
+      <w:r>
+        <w:rPr>
+          <w:lang w:val="en-GB"/>
+        </w:rPr>
+        <w:t>program</w:t>
+      </w:r>
+      <w:proofErr w:type="gramEnd"/>
+      <w:r>
+        <w:rPr>
+          <w:lang w:val="en-GB"/>
+        </w:rPr>
+        <w:t xml:space="preserve"> support </w:t>
+      </w:r>
+      <w:proofErr w:type="gramStart"/>
+      <w:r>
+        <w:rPr>
+          <w:lang w:val="en-GB"/>
+        </w:rPr>
+        <w:t>the .</w:t>
       </w:r>
       <w:proofErr w:type="spellStart"/>
       <w:r>
@@ -114,6 +163,7 @@
         <w:t>ldr</w:t>
       </w:r>
       <w:proofErr w:type="spellEnd"/>
+      <w:proofErr w:type="gramEnd"/>
       <w:r>
         <w:rPr>
           <w:lang w:val="en-GB"/>
@@ -145,7 +195,14 @@
         <w:rPr>
           <w:lang w:val="en-GB"/>
         </w:rPr>
-        <w:t>BLS exports models to .io extension but can easily import and export sets to .</w:t>
+        <w:t xml:space="preserve">BLS exports models to .io extension but can easily import and export sets </w:t>
+      </w:r>
+      <w:proofErr w:type="gramStart"/>
+      <w:r>
+        <w:rPr>
+          <w:lang w:val="en-GB"/>
+        </w:rPr>
+        <w:t>to .</w:t>
       </w:r>
       <w:proofErr w:type="spellStart"/>
       <w:r>
@@ -155,6 +212,7 @@
         <w:t>ldr</w:t>
       </w:r>
       <w:proofErr w:type="spellEnd"/>
+      <w:proofErr w:type="gramEnd"/>
       <w:r>
         <w:rPr>
           <w:lang w:val="en-GB"/>
@@ -201,6 +259,7 @@
         <w:t>dat</w:t>
       </w:r>
       <w:proofErr w:type="spellEnd"/>
+      <w:proofErr w:type="gramStart"/>
       <w:r>
         <w:rPr>
           <w:lang w:val="en-GB"/>
@@ -215,11 +274,19 @@
         <w:t>ldr</w:t>
       </w:r>
       <w:proofErr w:type="spellEnd"/>
-      <w:r>
-        <w:rPr>
-          <w:lang w:val="en-GB"/>
-        </w:rPr>
-        <w:t xml:space="preserve"> and .</w:t>
+      <w:proofErr w:type="gramEnd"/>
+      <w:r>
+        <w:rPr>
+          <w:lang w:val="en-GB"/>
+        </w:rPr>
+        <w:t xml:space="preserve"> </w:t>
+      </w:r>
+      <w:proofErr w:type="gramStart"/>
+      <w:r>
+        <w:rPr>
+          <w:lang w:val="en-GB"/>
+        </w:rPr>
+        <w:t>and .</w:t>
       </w:r>
       <w:proofErr w:type="spellStart"/>
       <w:r>
@@ -229,6 +296,7 @@
         <w:t>mpd</w:t>
       </w:r>
       <w:proofErr w:type="spellEnd"/>
+      <w:proofErr w:type="gramEnd"/>
       <w:r>
         <w:rPr>
           <w:lang w:val="en-GB"/>
@@ -333,7 +401,14 @@
         <w:rPr>
           <w:lang w:val="en-GB"/>
         </w:rPr>
-        <w:t xml:space="preserve"> models can simply be downloaded as .</w:t>
+        <w:t xml:space="preserve"> models can simply be downloaded </w:t>
+      </w:r>
+      <w:proofErr w:type="gramStart"/>
+      <w:r>
+        <w:rPr>
+          <w:lang w:val="en-GB"/>
+        </w:rPr>
+        <w:t>as .</w:t>
       </w:r>
       <w:proofErr w:type="spellStart"/>
       <w:r>
@@ -343,11 +418,19 @@
         <w:t>mpd</w:t>
       </w:r>
       <w:proofErr w:type="spellEnd"/>
-      <w:r>
-        <w:rPr>
-          <w:lang w:val="en-GB"/>
-        </w:rPr>
-        <w:t xml:space="preserve"> (several models as a LEGO set), or as singular models .</w:t>
+      <w:proofErr w:type="gramEnd"/>
+      <w:r>
+        <w:rPr>
+          <w:lang w:val="en-GB"/>
+        </w:rPr>
+        <w:t xml:space="preserve"> (several models as a LEGO set), or as singular </w:t>
+      </w:r>
+      <w:proofErr w:type="gramStart"/>
+      <w:r>
+        <w:rPr>
+          <w:lang w:val="en-GB"/>
+        </w:rPr>
+        <w:t>models .</w:t>
       </w:r>
       <w:proofErr w:type="spellStart"/>
       <w:r>
@@ -361,7 +444,21 @@
         <w:rPr>
           <w:lang w:val="en-GB"/>
         </w:rPr>
-        <w:t xml:space="preserve"> .Some models also come in .io format which need to be converted to either .</w:t>
+        <w:t xml:space="preserve"> .Some</w:t>
+      </w:r>
+      <w:proofErr w:type="gramEnd"/>
+      <w:r>
+        <w:rPr>
+          <w:lang w:val="en-GB"/>
+        </w:rPr>
+        <w:t xml:space="preserve"> models also come in .io format which need to be converted to </w:t>
+      </w:r>
+      <w:proofErr w:type="gramStart"/>
+      <w:r>
+        <w:rPr>
+          <w:lang w:val="en-GB"/>
+        </w:rPr>
+        <w:t>either .</w:t>
       </w:r>
       <w:proofErr w:type="spellStart"/>
       <w:r>
@@ -371,11 +468,19 @@
         <w:t>mpd</w:t>
       </w:r>
       <w:proofErr w:type="spellEnd"/>
-      <w:r>
-        <w:rPr>
-          <w:lang w:val="en-GB"/>
-        </w:rPr>
-        <w:t xml:space="preserve"> or .</w:t>
+      <w:proofErr w:type="gramEnd"/>
+      <w:r>
+        <w:rPr>
+          <w:lang w:val="en-GB"/>
+        </w:rPr>
+        <w:t xml:space="preserve"> </w:t>
+      </w:r>
+      <w:proofErr w:type="gramStart"/>
+      <w:r>
+        <w:rPr>
+          <w:lang w:val="en-GB"/>
+        </w:rPr>
+        <w:t>or .</w:t>
       </w:r>
       <w:proofErr w:type="spellStart"/>
       <w:r>
@@ -385,6 +490,7 @@
         <w:t>ldr</w:t>
       </w:r>
       <w:proofErr w:type="spellEnd"/>
+      <w:proofErr w:type="gramEnd"/>
       <w:r>
         <w:rPr>
           <w:lang w:val="en-GB"/>
@@ -436,7 +542,49 @@
         <w:rPr>
           <w:lang w:val="en-GB"/>
         </w:rPr>
-        <w:t xml:space="preserve">Currently I have successfully implemented a rudimental bot which can go to a specific website, and click on that websites elements. So far I can download a single file, but I need to expand </w:t>
+        <w:t xml:space="preserve">Currently I have successfully implemented a rudimental bot which can go to a specific </w:t>
+      </w:r>
+      <w:proofErr w:type="gramStart"/>
+      <w:r>
+        <w:rPr>
+          <w:lang w:val="en-GB"/>
+        </w:rPr>
+        <w:t>website, and</w:t>
+      </w:r>
+      <w:proofErr w:type="gramEnd"/>
+      <w:r>
+        <w:rPr>
+          <w:lang w:val="en-GB"/>
+        </w:rPr>
+        <w:t xml:space="preserve"> click on that </w:t>
+      </w:r>
+      <w:proofErr w:type="gramStart"/>
+      <w:r>
+        <w:rPr>
+          <w:lang w:val="en-GB"/>
+        </w:rPr>
+        <w:t>websites</w:t>
+      </w:r>
+      <w:proofErr w:type="gramEnd"/>
+      <w:r>
+        <w:rPr>
+          <w:lang w:val="en-GB"/>
+        </w:rPr>
+        <w:t xml:space="preserve"> elements. So </w:t>
+      </w:r>
+      <w:proofErr w:type="gramStart"/>
+      <w:r>
+        <w:rPr>
+          <w:lang w:val="en-GB"/>
+        </w:rPr>
+        <w:t>far</w:t>
+      </w:r>
+      <w:proofErr w:type="gramEnd"/>
+      <w:r>
+        <w:rPr>
+          <w:lang w:val="en-GB"/>
+        </w:rPr>
+        <w:t xml:space="preserve"> I can download a single file, but I need to expand </w:t>
       </w:r>
       <w:proofErr w:type="spellStart"/>
       <w:r>
@@ -484,7 +632,21 @@
         <w:rPr>
           <w:lang w:val="en-GB"/>
         </w:rPr>
-        <w:t xml:space="preserve">Slight impasse before moving on. I feel its important that the code is better and cleaner implemented before adding additional implementation. </w:t>
+        <w:t xml:space="preserve">Slight impasse before moving on. I feel </w:t>
+      </w:r>
+      <w:proofErr w:type="gramStart"/>
+      <w:r>
+        <w:rPr>
+          <w:lang w:val="en-GB"/>
+        </w:rPr>
+        <w:t>its</w:t>
+      </w:r>
+      <w:proofErr w:type="gramEnd"/>
+      <w:r>
+        <w:rPr>
+          <w:lang w:val="en-GB"/>
+        </w:rPr>
+        <w:t xml:space="preserve"> important that the code is better and cleaner implemented before adding additional implementation. </w:t>
       </w:r>
     </w:p>
     <w:p>
@@ -519,7 +681,21 @@
         <w:rPr>
           <w:lang w:val="en-GB"/>
         </w:rPr>
-        <w:t xml:space="preserve">. Additionally I also implemented custom exceptions for the bot class. I want to finish cleaning up the code I currently have, and then I also want to set up automatic tests so I both learning about the whole build process but also don’t have to test every little new implementation moving forward. </w:t>
+        <w:t xml:space="preserve">. </w:t>
+      </w:r>
+      <w:proofErr w:type="gramStart"/>
+      <w:r>
+        <w:rPr>
+          <w:lang w:val="en-GB"/>
+        </w:rPr>
+        <w:t>Additionally</w:t>
+      </w:r>
+      <w:proofErr w:type="gramEnd"/>
+      <w:r>
+        <w:rPr>
+          <w:lang w:val="en-GB"/>
+        </w:rPr>
+        <w:t xml:space="preserve"> I also implemented custom exceptions for the bot class. I want to finish cleaning up the code I currently have, and then I also want to set up automatic tests so I both learning about the whole build process but also don’t have to test every little new implementation moving forward. </w:t>
       </w:r>
     </w:p>
     <w:p>
@@ -613,7 +789,21 @@
         <w:rPr>
           <w:lang w:val="en-GB"/>
         </w:rPr>
-        <w:t xml:space="preserve"> I need to make a some action builder which can make a series of actions on the </w:t>
+        <w:t xml:space="preserve"> I need to make </w:t>
+      </w:r>
+      <w:proofErr w:type="gramStart"/>
+      <w:r>
+        <w:rPr>
+          <w:lang w:val="en-GB"/>
+        </w:rPr>
+        <w:t>a some</w:t>
+      </w:r>
+      <w:proofErr w:type="gramEnd"/>
+      <w:r>
+        <w:rPr>
+          <w:lang w:val="en-GB"/>
+        </w:rPr>
+        <w:t xml:space="preserve"> action builder which can make a series of actions on the </w:t>
       </w:r>
       <w:hyperlink r:id="rId5" w:history="1">
         <w:r>
@@ -781,7 +971,35 @@
         <w:rPr>
           <w:lang w:val="en-GB"/>
         </w:rPr>
-        <w:t xml:space="preserve">Now the bot can do several actions, and I felt like an action builder currently was not needed. I might need to look into the action builder at some point, if it can make the implementation simpler, but for now its okay. I have run into a small problem where the bot needs to handle special exception cases. Making several smaller try catch blocks in </w:t>
+        <w:t xml:space="preserve">Now the bot can do several actions, and I felt like an action builder currently was not needed. I might need to </w:t>
+      </w:r>
+      <w:proofErr w:type="gramStart"/>
+      <w:r>
+        <w:rPr>
+          <w:lang w:val="en-GB"/>
+        </w:rPr>
+        <w:t>look into</w:t>
+      </w:r>
+      <w:proofErr w:type="gramEnd"/>
+      <w:r>
+        <w:rPr>
+          <w:lang w:val="en-GB"/>
+        </w:rPr>
+        <w:t xml:space="preserve"> the action builder at some point, if it can make the implementation simpler, but for now its okay. I have run into a small problem where the bot needs to handle special exception cases. Making several smaller </w:t>
+      </w:r>
+      <w:proofErr w:type="gramStart"/>
+      <w:r>
+        <w:rPr>
+          <w:lang w:val="en-GB"/>
+        </w:rPr>
+        <w:t>try</w:t>
+      </w:r>
+      <w:proofErr w:type="gramEnd"/>
+      <w:r>
+        <w:rPr>
+          <w:lang w:val="en-GB"/>
+        </w:rPr>
+        <w:t xml:space="preserve"> catch blocks in </w:t>
       </w:r>
       <w:proofErr w:type="spellStart"/>
       <w:r>
@@ -795,7 +1013,49 @@
         <w:rPr>
           <w:lang w:val="en-GB"/>
         </w:rPr>
-        <w:t xml:space="preserve"> might help with this. Additionally I made a branch to exclusively work and finish this feature before pushing to main branch. This actually saved my ass, when I forgot the “LT” By() mechanic. Lesson of the day, work in branches. </w:t>
+        <w:t xml:space="preserve"> might help with this. </w:t>
+      </w:r>
+      <w:proofErr w:type="gramStart"/>
+      <w:r>
+        <w:rPr>
+          <w:lang w:val="en-GB"/>
+        </w:rPr>
+        <w:t>Additionally</w:t>
+      </w:r>
+      <w:proofErr w:type="gramEnd"/>
+      <w:r>
+        <w:rPr>
+          <w:lang w:val="en-GB"/>
+        </w:rPr>
+        <w:t xml:space="preserve"> I made a branch to exclusively work and finish this feature before pushing to main branch. This </w:t>
+      </w:r>
+      <w:proofErr w:type="gramStart"/>
+      <w:r>
+        <w:rPr>
+          <w:lang w:val="en-GB"/>
+        </w:rPr>
+        <w:t>actually saved</w:t>
+      </w:r>
+      <w:proofErr w:type="gramEnd"/>
+      <w:r>
+        <w:rPr>
+          <w:lang w:val="en-GB"/>
+        </w:rPr>
+        <w:t xml:space="preserve"> my ass, when I forgot the “LT” </w:t>
+      </w:r>
+      <w:proofErr w:type="gramStart"/>
+      <w:r>
+        <w:rPr>
+          <w:lang w:val="en-GB"/>
+        </w:rPr>
+        <w:t>By(</w:t>
+      </w:r>
+      <w:proofErr w:type="gramEnd"/>
+      <w:r>
+        <w:rPr>
+          <w:lang w:val="en-GB"/>
+        </w:rPr>
+        <w:t xml:space="preserve">) mechanic. Lesson of the day, work in branches. </w:t>
       </w:r>
       <w:r>
         <w:rPr>
@@ -846,6 +1106,7 @@
         <w:t xml:space="preserve"> can be put somewhere else exclusive to running the bot code, since </w:t>
       </w:r>
       <w:proofErr w:type="spellStart"/>
+      <w:proofErr w:type="gramStart"/>
       <w:r>
         <w:rPr>
           <w:lang w:val="en-GB"/>
@@ -853,6 +1114,7 @@
         <w:t>program.Cs</w:t>
       </w:r>
       <w:proofErr w:type="spellEnd"/>
+      <w:proofErr w:type="gramEnd"/>
       <w:r>
         <w:rPr>
           <w:lang w:val="en-GB"/>
@@ -915,11 +1177,19 @@
           <w:lang w:val="en-GB"/>
         </w:rPr>
       </w:pPr>
-      <w:r>
-        <w:rPr>
-          <w:lang w:val="en-GB"/>
-        </w:rPr>
-        <w:t xml:space="preserve">First of all, some model pages did not have the “Main Model” text, which was designed to be found via XP By mechanism. Trying to find a general way to find the first download button on the page, I decided to </w:t>
+      <w:proofErr w:type="gramStart"/>
+      <w:r>
+        <w:rPr>
+          <w:lang w:val="en-GB"/>
+        </w:rPr>
+        <w:t>First of all</w:t>
+      </w:r>
+      <w:proofErr w:type="gramEnd"/>
+      <w:r>
+        <w:rPr>
+          <w:lang w:val="en-GB"/>
+        </w:rPr>
+        <w:t xml:space="preserve">, some model pages did not have the “Main Model” text, which was designed to be found via XP By mechanism. Trying to find a general way to find the first download button on the page, I decided to </w:t>
       </w:r>
       <w:r>
         <w:rPr>
@@ -1002,7 +1272,21 @@
         <w:rPr>
           <w:lang w:val="en-GB"/>
         </w:rPr>
-        <w:t xml:space="preserve"> then we know there are no more download buttons to press and we go back to the main page. </w:t>
+        <w:t xml:space="preserve"> then we know there are no more download buttons to </w:t>
+      </w:r>
+      <w:proofErr w:type="gramStart"/>
+      <w:r>
+        <w:rPr>
+          <w:lang w:val="en-GB"/>
+        </w:rPr>
+        <w:t>press</w:t>
+      </w:r>
+      <w:proofErr w:type="gramEnd"/>
+      <w:r>
+        <w:rPr>
+          <w:lang w:val="en-GB"/>
+        </w:rPr>
+        <w:t xml:space="preserve"> and we go back to the main page. </w:t>
       </w:r>
     </w:p>
     <w:p>
@@ -1177,7 +1461,21 @@
         <w:rPr>
           <w:lang w:val="en-GB"/>
         </w:rPr>
-        <w:t xml:space="preserve"> class is necessary to facility the custom download path of  the </w:t>
+        <w:t xml:space="preserve"> class is necessary to facility the custom download path </w:t>
+      </w:r>
+      <w:proofErr w:type="gramStart"/>
+      <w:r>
+        <w:rPr>
+          <w:lang w:val="en-GB"/>
+        </w:rPr>
+        <w:t>of  the</w:t>
+      </w:r>
+      <w:proofErr w:type="gramEnd"/>
+      <w:r>
+        <w:rPr>
+          <w:lang w:val="en-GB"/>
+        </w:rPr>
+        <w:t xml:space="preserve"> </w:t>
       </w:r>
       <w:proofErr w:type="spellStart"/>
       <w:r>
@@ -1205,7 +1503,21 @@
         <w:rPr>
           <w:lang w:val="en-GB"/>
         </w:rPr>
-        <w:t xml:space="preserve"> and creating a separate constructor for the Bot class to handle cases where we want a bot with some </w:t>
+        <w:t xml:space="preserve"> and creating a separate constructor for the Bot class to handle cases where we want a </w:t>
+      </w:r>
+      <w:proofErr w:type="spellStart"/>
+      <w:r>
+        <w:rPr>
+          <w:lang w:val="en-GB"/>
+        </w:rPr>
+        <w:t>bot</w:t>
+      </w:r>
+      <w:proofErr w:type="spellEnd"/>
+      <w:r>
+        <w:rPr>
+          <w:lang w:val="en-GB"/>
+        </w:rPr>
+        <w:t xml:space="preserve"> with some </w:t>
       </w:r>
       <w:proofErr w:type="spellStart"/>
       <w:r>
@@ -1249,6 +1561,151 @@
           <w:lang w:val="en-GB"/>
         </w:rPr>
       </w:pPr>
+      <w:r>
+        <w:rPr>
+          <w:lang w:val="en-GB"/>
+        </w:rPr>
+        <w:t xml:space="preserve">Also, before beginning work on this I want to decide whether to keep the </w:t>
+      </w:r>
+      <w:proofErr w:type="spellStart"/>
+      <w:r>
+        <w:rPr>
+          <w:lang w:val="en-GB"/>
+        </w:rPr>
+        <w:t>DownloadManager</w:t>
+      </w:r>
+      <w:proofErr w:type="spellEnd"/>
+      <w:r>
+        <w:rPr>
+          <w:lang w:val="en-GB"/>
+        </w:rPr>
+        <w:t xml:space="preserve"> class, or if the Bot class itself can fit the implementation without becoming bloated. First step is to merge to Main, since the download manager works fine and might even be delete, a separate branch from made does not seem necessary. </w:t>
+      </w:r>
+    </w:p>
+    <w:p>
+      <w:pPr>
+        <w:rPr>
+          <w:lang w:val="en-GB"/>
+        </w:rPr>
+      </w:pPr>
+    </w:p>
+    <w:p>
+      <w:pPr>
+        <w:rPr>
+          <w:lang w:val="en-GB"/>
+        </w:rPr>
+      </w:pPr>
+      <w:r>
+        <w:rPr>
+          <w:lang w:val="en-GB"/>
+        </w:rPr>
+        <w:t xml:space="preserve">Decided to revision the Download Manager into the Bot class. Had some initial issues with </w:t>
+      </w:r>
+      <w:proofErr w:type="spellStart"/>
+      <w:r>
+        <w:rPr>
+          <w:lang w:val="en-GB"/>
+        </w:rPr>
+        <w:t>Chrome.Options</w:t>
+      </w:r>
+      <w:proofErr w:type="spellEnd"/>
+      <w:r>
+        <w:rPr>
+          <w:lang w:val="en-GB"/>
+        </w:rPr>
+        <w:t xml:space="preserve"> objects which would not correct be passed to the </w:t>
+      </w:r>
+      <w:proofErr w:type="spellStart"/>
+      <w:r>
+        <w:rPr>
+          <w:lang w:val="en-GB"/>
+        </w:rPr>
+        <w:t>webdriver</w:t>
+      </w:r>
+      <w:proofErr w:type="spellEnd"/>
+      <w:r>
+        <w:rPr>
+          <w:lang w:val="en-GB"/>
+        </w:rPr>
+        <w:t xml:space="preserve">, hence we would get download path popup </w:t>
+      </w:r>
+      <w:proofErr w:type="spellStart"/>
+      <w:r>
+        <w:rPr>
+          <w:lang w:val="en-GB"/>
+        </w:rPr>
+        <w:t>prombts</w:t>
+      </w:r>
+      <w:proofErr w:type="spellEnd"/>
+      <w:r>
+        <w:rPr>
+          <w:lang w:val="en-GB"/>
+        </w:rPr>
+        <w:t xml:space="preserve"> and well as not downloading to our designated folder. After stepping back and trying to implement the revision again, it seems to magically work now. I don’t know what </w:t>
+      </w:r>
+      <w:r>
+        <w:rPr>
+          <w:lang w:val="en-GB"/>
+        </w:rPr>
+        <w:lastRenderedPageBreak/>
+        <w:t xml:space="preserve">exactly went wrong buy my working theory is that </w:t>
+      </w:r>
+      <w:proofErr w:type="spellStart"/>
+      <w:r>
+        <w:rPr>
+          <w:lang w:val="en-GB"/>
+        </w:rPr>
+        <w:t>Chrome.Options</w:t>
+      </w:r>
+      <w:proofErr w:type="spellEnd"/>
+      <w:r>
+        <w:rPr>
+          <w:lang w:val="en-GB"/>
+        </w:rPr>
+        <w:t xml:space="preserve"> objects can’t be reassigned or have troubles with that. Anyway, if I get a similar </w:t>
+      </w:r>
+      <w:proofErr w:type="gramStart"/>
+      <w:r>
+        <w:rPr>
+          <w:lang w:val="en-GB"/>
+        </w:rPr>
+        <w:t>problem</w:t>
+      </w:r>
+      <w:proofErr w:type="gramEnd"/>
+      <w:r>
+        <w:rPr>
+          <w:lang w:val="en-GB"/>
+        </w:rPr>
+        <w:t xml:space="preserve"> I will have to analyse this further. For </w:t>
+      </w:r>
+      <w:proofErr w:type="gramStart"/>
+      <w:r>
+        <w:rPr>
+          <w:lang w:val="en-GB"/>
+        </w:rPr>
+        <w:t>now</w:t>
+      </w:r>
+      <w:proofErr w:type="gramEnd"/>
+      <w:r>
+        <w:rPr>
+          <w:lang w:val="en-GB"/>
+        </w:rPr>
+        <w:t xml:space="preserve"> I have pushed to </w:t>
+      </w:r>
+      <w:proofErr w:type="gramStart"/>
+      <w:r>
+        <w:rPr>
+          <w:lang w:val="en-GB"/>
+        </w:rPr>
+        <w:t>main</w:t>
+      </w:r>
+      <w:proofErr w:type="gramEnd"/>
+      <w:r>
+        <w:rPr>
+          <w:lang w:val="en-GB"/>
+        </w:rPr>
+        <w:t xml:space="preserve"> and I am ready to begin implementation of the Page shifter. </w:t>
+      </w:r>
     </w:p>
     <w:p>
       <w:pPr>
@@ -1257,6 +1714,14 @@
           <w:lang w:val="en-GB"/>
         </w:rPr>
       </w:pPr>
+    </w:p>
+    <w:p>
+      <w:pPr>
+        <w:pStyle w:val="Overskrift2"/>
+        <w:rPr>
+          <w:lang w:val="en-GB"/>
+        </w:rPr>
+      </w:pPr>
       <w:proofErr w:type="spellStart"/>
       <w:r>
         <w:rPr>
@@ -1272,39 +1737,65 @@
           <w:lang w:val="en-GB"/>
         </w:rPr>
       </w:pPr>
-    </w:p>
-    <w:p>
-      <w:pPr>
-        <w:rPr>
-          <w:lang w:val="en-GB"/>
-        </w:rPr>
-      </w:pPr>
-      <w:r>
-        <w:rPr>
-          <w:lang w:val="en-GB"/>
-        </w:rPr>
-        <w:t xml:space="preserve">The final step for our bot to gather data is to go to the next page of sets. This seems simple enough but can vary greatly from webpage to webpage. Hence we must try to implement some elegant function for the bot. Also, before beginning work on this I want to decide whether to keep the </w:t>
-      </w:r>
-      <w:proofErr w:type="spellStart"/>
-      <w:r>
-        <w:rPr>
-          <w:lang w:val="en-GB"/>
-        </w:rPr>
-        <w:t>DownloadManager</w:t>
-      </w:r>
-      <w:proofErr w:type="spellEnd"/>
-      <w:r>
-        <w:rPr>
-          <w:lang w:val="en-GB"/>
-        </w:rPr>
-        <w:t xml:space="preserve"> class, or if the Bot class itself can fit the implementation without becoming </w:t>
-      </w:r>
-      <w:r>
-        <w:rPr>
-          <w:lang w:val="en-GB"/>
-        </w:rPr>
-        <w:lastRenderedPageBreak/>
-        <w:t xml:space="preserve">bloated. First step is to merge to Main I feel since the download manager works and might even be merge, so a separate branch from made does not seem necessary. </w:t>
+      <w:r>
+        <w:rPr>
+          <w:lang w:val="en-GB"/>
+        </w:rPr>
+        <w:t xml:space="preserve">This </w:t>
+      </w:r>
+      <w:r>
+        <w:rPr>
+          <w:lang w:val="en-GB"/>
+        </w:rPr>
+        <w:t xml:space="preserve">seems simple enough but can vary greatly from webpage to webpage. </w:t>
+      </w:r>
+      <w:proofErr w:type="gramStart"/>
+      <w:r>
+        <w:rPr>
+          <w:lang w:val="en-GB"/>
+        </w:rPr>
+        <w:t>Hence</w:t>
+      </w:r>
+      <w:proofErr w:type="gramEnd"/>
+      <w:r>
+        <w:rPr>
+          <w:lang w:val="en-GB"/>
+        </w:rPr>
+        <w:t xml:space="preserve"> we must try to implement some elegant function for the bot</w:t>
+      </w:r>
+      <w:r>
+        <w:rPr>
+          <w:lang w:val="en-GB"/>
+        </w:rPr>
+        <w:t xml:space="preserve"> to find the page shift element and continue until there are no more models left to download. </w:t>
+      </w:r>
+      <w:proofErr w:type="gramStart"/>
+      <w:r>
+        <w:rPr>
+          <w:lang w:val="en-GB"/>
+        </w:rPr>
+        <w:t>Lets</w:t>
+      </w:r>
+      <w:proofErr w:type="gramEnd"/>
+      <w:r>
+        <w:rPr>
+          <w:lang w:val="en-GB"/>
+        </w:rPr>
+        <w:t xml:space="preserve"> see what fun bugs we can fix before this </w:t>
+      </w:r>
+      <w:proofErr w:type="gramStart"/>
+      <w:r>
+        <w:rPr>
+          <w:lang w:val="en-GB"/>
+        </w:rPr>
+        <w:t>actually works</w:t>
+      </w:r>
+      <w:proofErr w:type="gramEnd"/>
+      <w:r>
+        <w:rPr>
+          <w:lang w:val="en-GB"/>
+        </w:rPr>
+        <w:t xml:space="preserve">. </w:t>
       </w:r>
     </w:p>
     <w:p>
@@ -1339,6 +1830,62 @@
         <w:rPr>
           <w:lang w:val="en-GB"/>
         </w:rPr>
+        <w:t>Gathering Models for LEGO studio website</w:t>
+      </w:r>
+    </w:p>
+    <w:p>
+      <w:pPr>
+        <w:rPr>
+          <w:lang w:val="en-GB"/>
+        </w:rPr>
+      </w:pPr>
+    </w:p>
+    <w:p>
+      <w:pPr>
+        <w:rPr>
+          <w:lang w:val="en-GB"/>
+        </w:rPr>
+      </w:pPr>
+    </w:p>
+    <w:p>
+      <w:pPr>
+        <w:rPr>
+          <w:lang w:val="en-GB"/>
+        </w:rPr>
+      </w:pPr>
+    </w:p>
+    <w:p>
+      <w:pPr>
+        <w:rPr>
+          <w:lang w:val="en-GB"/>
+        </w:rPr>
+      </w:pPr>
+    </w:p>
+    <w:p>
+      <w:pPr>
+        <w:rPr>
+          <w:lang w:val="en-GB"/>
+        </w:rPr>
+      </w:pPr>
+    </w:p>
+    <w:p>
+      <w:pPr>
+        <w:rPr>
+          <w:lang w:val="en-GB"/>
+        </w:rPr>
+      </w:pPr>
+    </w:p>
+    <w:p>
+      <w:pPr>
+        <w:pStyle w:val="Overskrift2"/>
+        <w:rPr>
+          <w:lang w:val="en-GB"/>
+        </w:rPr>
+      </w:pPr>
+      <w:r>
+        <w:rPr>
+          <w:lang w:val="en-GB"/>
+        </w:rPr>
         <w:t>File Format converter</w:t>
       </w:r>
     </w:p>
@@ -1352,7 +1899,14 @@
         <w:rPr>
           <w:lang w:val="en-GB"/>
         </w:rPr>
-        <w:t>This class should be responsible for converting .io file to either .</w:t>
+        <w:t xml:space="preserve">This class should be responsible for converting .io file to </w:t>
+      </w:r>
+      <w:proofErr w:type="gramStart"/>
+      <w:r>
+        <w:rPr>
+          <w:lang w:val="en-GB"/>
+        </w:rPr>
+        <w:t>either .</w:t>
       </w:r>
       <w:proofErr w:type="spellStart"/>
       <w:r>
@@ -1362,11 +1916,19 @@
         <w:t>mpd</w:t>
       </w:r>
       <w:proofErr w:type="spellEnd"/>
-      <w:r>
-        <w:rPr>
-          <w:lang w:val="en-GB"/>
-        </w:rPr>
-        <w:t xml:space="preserve"> or .</w:t>
+      <w:proofErr w:type="gramEnd"/>
+      <w:r>
+        <w:rPr>
+          <w:lang w:val="en-GB"/>
+        </w:rPr>
+        <w:t xml:space="preserve"> </w:t>
+      </w:r>
+      <w:proofErr w:type="gramStart"/>
+      <w:r>
+        <w:rPr>
+          <w:lang w:val="en-GB"/>
+        </w:rPr>
+        <w:t>or .</w:t>
       </w:r>
       <w:proofErr w:type="spellStart"/>
       <w:r>
@@ -1376,11 +1938,19 @@
         <w:t>ldr</w:t>
       </w:r>
       <w:proofErr w:type="spellEnd"/>
-      <w:r>
-        <w:rPr>
-          <w:lang w:val="en-GB"/>
-        </w:rPr>
-        <w:t>. We need to figure out if we need to distinguish between .</w:t>
+      <w:proofErr w:type="gramEnd"/>
+      <w:r>
+        <w:rPr>
+          <w:lang w:val="en-GB"/>
+        </w:rPr>
+        <w:t xml:space="preserve">. We need to figure out if we need to distinguish </w:t>
+      </w:r>
+      <w:proofErr w:type="gramStart"/>
+      <w:r>
+        <w:rPr>
+          <w:lang w:val="en-GB"/>
+        </w:rPr>
+        <w:t>between .</w:t>
       </w:r>
       <w:proofErr w:type="spellStart"/>
       <w:r>
@@ -1390,11 +1960,19 @@
         <w:t>mpd</w:t>
       </w:r>
       <w:proofErr w:type="spellEnd"/>
-      <w:r>
-        <w:rPr>
-          <w:lang w:val="en-GB"/>
-        </w:rPr>
-        <w:t xml:space="preserve"> or .</w:t>
+      <w:proofErr w:type="gramEnd"/>
+      <w:r>
+        <w:rPr>
+          <w:lang w:val="en-GB"/>
+        </w:rPr>
+        <w:t xml:space="preserve"> </w:t>
+      </w:r>
+      <w:proofErr w:type="gramStart"/>
+      <w:r>
+        <w:rPr>
+          <w:lang w:val="en-GB"/>
+        </w:rPr>
+        <w:t>or .</w:t>
       </w:r>
       <w:proofErr w:type="spellStart"/>
       <w:r>
@@ -1404,6 +1982,7 @@
         <w:t>ldr</w:t>
       </w:r>
       <w:proofErr w:type="spellEnd"/>
+      <w:proofErr w:type="gramEnd"/>
       <w:r>
         <w:rPr>
           <w:lang w:val="en-GB"/>
@@ -1422,7 +2001,21 @@
         <w:rPr>
           <w:lang w:val="en-GB"/>
         </w:rPr>
-        <w:t xml:space="preserve"> to either is fine. Likewise we also need to consider if .</w:t>
+        <w:t xml:space="preserve"> to either is fine. </w:t>
+      </w:r>
+      <w:proofErr w:type="gramStart"/>
+      <w:r>
+        <w:rPr>
+          <w:lang w:val="en-GB"/>
+        </w:rPr>
+        <w:t>Likewise</w:t>
+      </w:r>
+      <w:proofErr w:type="gramEnd"/>
+      <w:r>
+        <w:rPr>
+          <w:lang w:val="en-GB"/>
+        </w:rPr>
+        <w:t xml:space="preserve"> we also need to consider if .</w:t>
       </w:r>
       <w:proofErr w:type="spellStart"/>
       <w:r>
@@ -1450,7 +2043,21 @@
         <w:rPr>
           <w:lang w:val="en-GB"/>
         </w:rPr>
-        <w:t xml:space="preserve"> files or not. If a file is not certain extension then we should not convert it either. </w:t>
+        <w:t xml:space="preserve"> files or not. If a file is not certain </w:t>
+      </w:r>
+      <w:proofErr w:type="gramStart"/>
+      <w:r>
+        <w:rPr>
+          <w:lang w:val="en-GB"/>
+        </w:rPr>
+        <w:t>extension</w:t>
+      </w:r>
+      <w:proofErr w:type="gramEnd"/>
+      <w:r>
+        <w:rPr>
+          <w:lang w:val="en-GB"/>
+        </w:rPr>
+        <w:t xml:space="preserve"> then we should not convert it either. </w:t>
       </w:r>
     </w:p>
     <w:p>

</xml_diff>

<commit_message>
small clean up and preperation for experimenting with downloading data from Ldraw website
</commit_message>
<xml_diff>
--- a/docs/Project Action Plan.docx
+++ b/docs/Project Action Plan.docx
@@ -1811,6 +1811,327 @@
           <w:lang w:val="en-GB"/>
         </w:rPr>
       </w:pPr>
+      <w:r>
+        <w:rPr>
+          <w:lang w:val="en-GB"/>
+        </w:rPr>
+        <w:t xml:space="preserve">So, to minimize the amount of bug fixes I will try to break down the process of the </w:t>
+      </w:r>
+      <w:proofErr w:type="spellStart"/>
+      <w:r>
+        <w:rPr>
+          <w:lang w:val="en-GB"/>
+        </w:rPr>
+        <w:t>webdriver</w:t>
+      </w:r>
+      <w:proofErr w:type="spellEnd"/>
+      <w:r>
+        <w:rPr>
+          <w:lang w:val="en-GB"/>
+        </w:rPr>
+        <w:t xml:space="preserve"> for this element. When the implementation works as intended, then I will try to see if it fits within the bot class or if it needs to be abstracted elsewhere. </w:t>
+      </w:r>
+    </w:p>
+    <w:p>
+      <w:pPr>
+        <w:rPr>
+          <w:lang w:val="en-GB"/>
+        </w:rPr>
+      </w:pPr>
+    </w:p>
+    <w:p>
+      <w:pPr>
+        <w:rPr>
+          <w:lang w:val="en-GB"/>
+        </w:rPr>
+      </w:pPr>
+    </w:p>
+    <w:p>
+      <w:pPr>
+        <w:rPr>
+          <w:lang w:val="en-GB"/>
+        </w:rPr>
+      </w:pPr>
+      <w:r>
+        <w:rPr>
+          <w:lang w:val="en-GB"/>
+        </w:rPr>
+        <w:t xml:space="preserve">It seems the </w:t>
+      </w:r>
+      <w:proofErr w:type="spellStart"/>
+      <w:r>
+        <w:rPr>
+          <w:lang w:val="en-GB"/>
+        </w:rPr>
+        <w:t>pageshifter</w:t>
+      </w:r>
+      <w:proofErr w:type="spellEnd"/>
+      <w:r>
+        <w:rPr>
+          <w:lang w:val="en-GB"/>
+        </w:rPr>
+        <w:t xml:space="preserve"> works now. It ended up being a while loop which checks if a “next” button element is present on the page then clicking it. I also had to make </w:t>
+      </w:r>
+      <w:proofErr w:type="gramStart"/>
+      <w:r>
+        <w:rPr>
+          <w:lang w:val="en-GB"/>
+        </w:rPr>
+        <w:t>a</w:t>
+      </w:r>
+      <w:proofErr w:type="gramEnd"/>
+      <w:r>
+        <w:rPr>
+          <w:lang w:val="en-GB"/>
+        </w:rPr>
+        <w:t xml:space="preserve"> abstracted version of the </w:t>
+      </w:r>
+      <w:proofErr w:type="spellStart"/>
+      <w:r>
+        <w:rPr>
+          <w:lang w:val="en-GB"/>
+        </w:rPr>
+        <w:t>webdrivers</w:t>
+      </w:r>
+      <w:proofErr w:type="spellEnd"/>
+      <w:r>
+        <w:rPr>
+          <w:lang w:val="en-GB"/>
+        </w:rPr>
+        <w:t xml:space="preserve"> </w:t>
+      </w:r>
+      <w:proofErr w:type="gramStart"/>
+      <w:r>
+        <w:rPr>
+          <w:lang w:val="en-GB"/>
+        </w:rPr>
+        <w:t>Click(</w:t>
+      </w:r>
+      <w:proofErr w:type="gramEnd"/>
+      <w:r>
+        <w:rPr>
+          <w:lang w:val="en-GB"/>
+        </w:rPr>
+        <w:t xml:space="preserve">) function, </w:t>
+      </w:r>
+      <w:proofErr w:type="gramStart"/>
+      <w:r>
+        <w:rPr>
+          <w:lang w:val="en-GB"/>
+        </w:rPr>
+        <w:t>in order to</w:t>
+      </w:r>
+      <w:proofErr w:type="gramEnd"/>
+      <w:r>
+        <w:rPr>
+          <w:lang w:val="en-GB"/>
+        </w:rPr>
+        <w:t xml:space="preserve"> check for stale data when the bot clicks a button. It seems to work, so I think the next step is to make sure that we can download all elements on the page. I will have to figure out the total amount. Since we have 25 sets on 59 </w:t>
+      </w:r>
+      <w:proofErr w:type="gramStart"/>
+      <w:r>
+        <w:rPr>
+          <w:lang w:val="en-GB"/>
+        </w:rPr>
+        <w:t>pages</w:t>
+      </w:r>
+      <w:proofErr w:type="gramEnd"/>
+      <w:r>
+        <w:rPr>
+          <w:lang w:val="en-GB"/>
+        </w:rPr>
+        <w:t xml:space="preserve"> we have a total of 1475 clicks on individual sets. We could start with a simple check to see if a counter reaches this number once we have downloaded everything. Question is if this assumption is correct, it will be the next step </w:t>
+      </w:r>
+      <w:proofErr w:type="spellStart"/>
+      <w:r>
+        <w:rPr>
+          <w:lang w:val="en-GB"/>
+        </w:rPr>
+        <w:t>notherless</w:t>
+      </w:r>
+      <w:proofErr w:type="spellEnd"/>
+      <w:r>
+        <w:rPr>
+          <w:lang w:val="en-GB"/>
+        </w:rPr>
+        <w:t xml:space="preserve">. </w:t>
+      </w:r>
+    </w:p>
+    <w:p>
+      <w:pPr>
+        <w:rPr>
+          <w:lang w:val="en-GB"/>
+        </w:rPr>
+      </w:pPr>
+    </w:p>
+    <w:p>
+      <w:pPr>
+        <w:rPr>
+          <w:lang w:val="en-GB"/>
+        </w:rPr>
+      </w:pPr>
+      <w:r>
+        <w:rPr>
+          <w:lang w:val="en-GB"/>
+        </w:rPr>
+        <w:t xml:space="preserve">Since the next LEGO </w:t>
+      </w:r>
+      <w:proofErr w:type="gramStart"/>
+      <w:r>
+        <w:rPr>
+          <w:lang w:val="en-GB"/>
+        </w:rPr>
+        <w:t>page</w:t>
+      </w:r>
+      <w:proofErr w:type="gramEnd"/>
+      <w:r>
+        <w:rPr>
+          <w:lang w:val="en-GB"/>
+        </w:rPr>
+        <w:t xml:space="preserve"> it </w:t>
+      </w:r>
+      <w:proofErr w:type="spellStart"/>
+      <w:proofErr w:type="gramStart"/>
+      <w:r>
+        <w:rPr>
+          <w:lang w:val="en-GB"/>
+        </w:rPr>
+        <w:t>quiet</w:t>
+      </w:r>
+      <w:proofErr w:type="spellEnd"/>
+      <w:proofErr w:type="gramEnd"/>
+      <w:r>
+        <w:rPr>
+          <w:lang w:val="en-GB"/>
+        </w:rPr>
+        <w:t xml:space="preserve"> different I decided to not develop the </w:t>
+      </w:r>
+      <w:proofErr w:type="spellStart"/>
+      <w:r>
+        <w:rPr>
+          <w:lang w:val="en-GB"/>
+        </w:rPr>
+        <w:t>prPage</w:t>
+      </w:r>
+      <w:proofErr w:type="spellEnd"/>
+      <w:r>
+        <w:rPr>
+          <w:lang w:val="en-GB"/>
+        </w:rPr>
+        <w:t xml:space="preserve"> and </w:t>
+      </w:r>
+      <w:proofErr w:type="spellStart"/>
+      <w:r>
+        <w:rPr>
+          <w:lang w:val="en-GB"/>
+        </w:rPr>
+        <w:t>MaxLimit</w:t>
+      </w:r>
+      <w:proofErr w:type="spellEnd"/>
+      <w:r>
+        <w:rPr>
+          <w:lang w:val="en-GB"/>
+        </w:rPr>
+        <w:t xml:space="preserve"> elements. It seemed </w:t>
+      </w:r>
+      <w:proofErr w:type="gramStart"/>
+      <w:r>
+        <w:rPr>
+          <w:lang w:val="en-GB"/>
+        </w:rPr>
+        <w:t>to</w:t>
+      </w:r>
+      <w:proofErr w:type="gramEnd"/>
+      <w:r>
+        <w:rPr>
+          <w:lang w:val="en-GB"/>
+        </w:rPr>
+        <w:t xml:space="preserve"> specific and the bot should work </w:t>
+      </w:r>
+      <w:proofErr w:type="spellStart"/>
+      <w:r>
+        <w:rPr>
+          <w:lang w:val="en-GB"/>
+        </w:rPr>
+        <w:t>notherless</w:t>
+      </w:r>
+      <w:proofErr w:type="spellEnd"/>
+      <w:r>
+        <w:rPr>
+          <w:lang w:val="en-GB"/>
+        </w:rPr>
+        <w:t xml:space="preserve"> on the </w:t>
+      </w:r>
+      <w:proofErr w:type="spellStart"/>
+      <w:r>
+        <w:rPr>
+          <w:lang w:val="en-GB"/>
+        </w:rPr>
+        <w:t>LDraw</w:t>
+      </w:r>
+      <w:proofErr w:type="spellEnd"/>
+      <w:r>
+        <w:rPr>
+          <w:lang w:val="en-GB"/>
+        </w:rPr>
+        <w:t xml:space="preserve"> page. </w:t>
+      </w:r>
+    </w:p>
+    <w:p>
+      <w:pPr>
+        <w:rPr>
+          <w:lang w:val="en-GB"/>
+        </w:rPr>
+      </w:pPr>
+    </w:p>
+    <w:p>
+      <w:pPr>
+        <w:rPr>
+          <w:lang w:val="en-GB"/>
+        </w:rPr>
+      </w:pPr>
+    </w:p>
+    <w:p>
+      <w:pPr>
+        <w:rPr>
+          <w:lang w:val="en-GB"/>
+        </w:rPr>
+      </w:pPr>
+    </w:p>
+    <w:p>
+      <w:pPr>
+        <w:rPr>
+          <w:lang w:val="en-GB"/>
+        </w:rPr>
+      </w:pPr>
+    </w:p>
+    <w:p>
+      <w:pPr>
+        <w:rPr>
+          <w:lang w:val="en-GB"/>
+        </w:rPr>
+      </w:pPr>
+    </w:p>
+    <w:p>
+      <w:pPr>
+        <w:rPr>
+          <w:lang w:val="en-GB"/>
+        </w:rPr>
+      </w:pPr>
+    </w:p>
+    <w:p>
+      <w:pPr>
+        <w:rPr>
+          <w:lang w:val="en-GB"/>
+        </w:rPr>
+      </w:pPr>
+    </w:p>
+    <w:p>
+      <w:pPr>
+        <w:rPr>
+          <w:lang w:val="en-GB"/>
+        </w:rPr>
+      </w:pPr>
     </w:p>
     <w:p>
       <w:pPr>
@@ -1830,6 +2151,7 @@
         <w:rPr>
           <w:lang w:val="en-GB"/>
         </w:rPr>
+        <w:lastRenderedPageBreak/>
         <w:t>Gathering Models for LEGO studio website</w:t>
       </w:r>
     </w:p>

</xml_diff>

<commit_message>
added initial packages for xunit tests. Also added <GenerateProgramFile> false </GenerateProgramFile> in 'csproj' to limit program to a single entry point
</commit_message>
<xml_diff>
--- a/docs/Project Action Plan.docx
+++ b/docs/Project Action Plan.docx
@@ -1845,13 +1845,6 @@
           <w:lang w:val="en-GB"/>
         </w:rPr>
       </w:pPr>
-    </w:p>
-    <w:p>
-      <w:pPr>
-        <w:rPr>
-          <w:lang w:val="en-GB"/>
-        </w:rPr>
-      </w:pPr>
       <w:r>
         <w:rPr>
           <w:lang w:val="en-GB"/>
@@ -2152,15 +2145,64 @@
           <w:lang w:val="en-GB"/>
         </w:rPr>
         <w:lastRenderedPageBreak/>
+        <w:t xml:space="preserve">Implementing Testing </w:t>
+      </w:r>
+    </w:p>
+    <w:p>
+      <w:pPr>
+        <w:rPr>
+          <w:lang w:val="en-GB"/>
+        </w:rPr>
+      </w:pPr>
+      <w:r>
+        <w:rPr>
+          <w:lang w:val="en-GB"/>
+        </w:rPr>
+        <w:t xml:space="preserve">Currently I could begin gathering Models for the first page, but I think now is the best time to begin making integration tests for this project. It will both allow me how to test in </w:t>
+      </w:r>
+      <w:proofErr w:type="gramStart"/>
+      <w:r>
+        <w:rPr>
+          <w:lang w:val="en-GB"/>
+        </w:rPr>
+        <w:t>c#, but</w:t>
+      </w:r>
+      <w:proofErr w:type="gramEnd"/>
+      <w:r>
+        <w:rPr>
+          <w:lang w:val="en-GB"/>
+        </w:rPr>
+        <w:t xml:space="preserve"> also let me easier test new functionality. </w:t>
+      </w:r>
+    </w:p>
+    <w:p>
+      <w:pPr>
+        <w:rPr>
+          <w:lang w:val="en-GB"/>
+        </w:rPr>
+      </w:pPr>
+    </w:p>
+    <w:p>
+      <w:pPr>
+        <w:pStyle w:val="Overskrift2"/>
+        <w:rPr>
+          <w:lang w:val="en-GB"/>
+        </w:rPr>
+      </w:pPr>
+    </w:p>
+    <w:p>
+      <w:pPr>
+        <w:pStyle w:val="Overskrift2"/>
+        <w:rPr>
+          <w:lang w:val="en-GB"/>
+        </w:rPr>
+      </w:pPr>
+      <w:r>
+        <w:rPr>
+          <w:lang w:val="en-GB"/>
+        </w:rPr>
         <w:t>Gathering Models for LEGO studio website</w:t>
       </w:r>
-    </w:p>
-    <w:p>
-      <w:pPr>
-        <w:rPr>
-          <w:lang w:val="en-GB"/>
-        </w:rPr>
-      </w:pPr>
     </w:p>
     <w:p>
       <w:pPr>

</xml_diff>